<commit_message>
Close #4 by adding highlights file
</commit_message>
<xml_diff>
--- a/Paper/Highlights.docx
+++ b/Paper/Highlights.docx
@@ -58,11 +58,42 @@
           <w:numId w:val="1"/>
         </w:numPr>
       </w:pPr>
+      <m:oMath>
+        <m:sSub>
+          <m:sSubPr>
+            <m:ctrlPr>
+              <w:rPr>
+                <w:rFonts w:ascii="Cambria Math" w:hAnsi="Cambria Math"/>
+                <w:i/>
+              </w:rPr>
+            </m:ctrlPr>
+          </m:sSubPr>
+          <m:e>
+            <m:r>
+              <w:rPr>
+                <w:rFonts w:ascii="Cambria Math" w:hAnsi="Cambria Math"/>
+              </w:rPr>
+              <m:t>CO</m:t>
+            </m:r>
+          </m:e>
+          <m:sub>
+            <m:r>
+              <w:rPr>
+                <w:rFonts w:ascii="Cambria Math" w:hAnsi="Cambria Math"/>
+              </w:rPr>
+              <m:t>2</m:t>
+            </m:r>
+          </m:sub>
+        </m:sSub>
+      </m:oMath>
       <w:r>
-        <w:t>CO2 price above 245EUR/t triggers profitability</w:t>
+        <w:t xml:space="preserve"> price above 245EUR/t </w:t>
       </w:r>
       <w:bookmarkStart w:id="0" w:name="_GoBack"/>
       <w:bookmarkEnd w:id="0"/>
+      <w:r>
+        <w:t>triggers profitability</w:t>
+      </w:r>
     </w:p>
     <w:sectPr>
       <w:pgSz w:w="11906" w:h="16838"/>
@@ -835,6 +866,16 @@
       <w:contextualSpacing/>
     </w:pPr>
   </w:style>
+  <w:style w:type="character" w:styleId="Platzhaltertext">
+    <w:name w:val="Placeholder Text"/>
+    <w:basedOn w:val="Absatz-Standardschriftart"/>
+    <w:uiPriority w:val="99"/>
+    <w:semiHidden/>
+    <w:rsid w:val="001F4A0B"/>
+    <w:rPr>
+      <w:color w:val="808080"/>
+    </w:rPr>
+  </w:style>
 </w:styles>
 </file>
 

</xml_diff>